<commit_message>
CRUD cliente: Checagem e correções
</commit_message>
<xml_diff>
--- a/4.3 Caso de Uso - UC-25 Cadastrar cliente.docx
+++ b/4.3 Caso de Uso - UC-25 Cadastrar cliente.docx
@@ -635,6 +635,15 @@
               </w:rPr>
               <w:t>cliente</w:t>
             </w:r>
+            <w:r>
+              <w:rPr>
+                <w:rFonts w:ascii="Tahoma" w:hAnsi="Tahoma" w:cs="Tahoma"/>
+                <w:color w:val="000000" w:themeColor="text1"/>
+                <w:sz w:val="20"/>
+                <w:szCs w:val="20"/>
+              </w:rPr>
+              <w:t xml:space="preserve"> [3.1]</w:t>
+            </w:r>
           </w:p>
           <w:p>
             <w:pPr>
@@ -679,6 +688,15 @@
               </w:rPr>
               <w:t xml:space="preserve"> requisitados</w:t>
             </w:r>
+            <w:r>
+              <w:rPr>
+                <w:rFonts w:ascii="Tahoma" w:hAnsi="Tahoma" w:cs="Tahoma"/>
+                <w:color w:val="000000" w:themeColor="text1"/>
+                <w:sz w:val="20"/>
+                <w:szCs w:val="20"/>
+              </w:rPr>
+              <w:t xml:space="preserve"> [4.1]</w:t>
+            </w:r>
           </w:p>
           <w:p>
             <w:pPr>
@@ -859,36 +877,7 @@
           <w:p>
             <w:pPr>
               <w:pStyle w:val="Cabealho"/>
-              <w:numPr>
-                <w:ilvl w:val="0"/>
-                <w:numId w:val="2"/>
-              </w:numPr>
               <w:spacing w:line="276" w:lineRule="auto"/>
-              <w:jc w:val="both"/>
-              <w:rPr>
-                <w:rFonts w:ascii="Tahoma" w:hAnsi="Tahoma" w:cs="Tahoma"/>
-                <w:color w:val="000000" w:themeColor="text1"/>
-                <w:sz w:val="20"/>
-                <w:szCs w:val="20"/>
-              </w:rPr>
-            </w:pPr>
-            <w:r>
-              <w:rPr>
-                <w:rFonts w:ascii="Tahoma" w:hAnsi="Tahoma" w:cs="Tahoma"/>
-                <w:color w:val="000000" w:themeColor="text1"/>
-                <w:sz w:val="20"/>
-                <w:szCs w:val="20"/>
-              </w:rPr>
-              <w:t>Fim do caso de uso.</w:t>
-            </w:r>
-            <w:bookmarkStart w:id="0" w:name="_GoBack"/>
-            <w:bookmarkEnd w:id="0"/>
-          </w:p>
-          <w:p>
-            <w:pPr>
-              <w:pStyle w:val="Cabealho"/>
-              <w:spacing w:line="276" w:lineRule="auto"/>
-              <w:ind w:left="360"/>
               <w:jc w:val="both"/>
               <w:rPr>
                 <w:rFonts w:ascii="Arial" w:hAnsi="Arial" w:cs="Arial"/>
@@ -1003,6 +992,285 @@
                 <w:szCs w:val="20"/>
                 <w:u w:val="single"/>
               </w:rPr>
+              <w:t>3.</w:t>
+            </w:r>
+            <w:r>
+              <w:rPr>
+                <w:rFonts w:ascii="Tahoma" w:hAnsi="Tahoma" w:cs="Tahoma"/>
+                <w:b/>
+                <w:color w:val="000000" w:themeColor="text1"/>
+                <w:sz w:val="20"/>
+                <w:szCs w:val="20"/>
+                <w:u w:val="single"/>
+              </w:rPr>
+              <w:t xml:space="preserve">1. </w:t>
+            </w:r>
+            <w:r>
+              <w:rPr>
+                <w:rFonts w:ascii="Tahoma" w:hAnsi="Tahoma" w:cs="Tahoma"/>
+                <w:b/>
+                <w:color w:val="000000" w:themeColor="text1"/>
+                <w:sz w:val="20"/>
+                <w:szCs w:val="20"/>
+                <w:u w:val="single"/>
+              </w:rPr>
+              <w:t>Ator clica no botão cancelar</w:t>
+            </w:r>
+          </w:p>
+          <w:p>
+            <w:pPr>
+              <w:numPr>
+                <w:ilvl w:val="0"/>
+                <w:numId w:val="16"/>
+              </w:numPr>
+              <w:spacing w:after="0" w:line="240" w:lineRule="auto"/>
+              <w:jc w:val="both"/>
+              <w:rPr>
+                <w:rFonts w:ascii="Tahoma" w:hAnsi="Tahoma" w:cs="Tahoma"/>
+                <w:color w:val="000000" w:themeColor="text1"/>
+                <w:sz w:val="20"/>
+                <w:szCs w:val="20"/>
+              </w:rPr>
+            </w:pPr>
+            <w:r>
+              <w:rPr>
+                <w:rFonts w:ascii="Tahoma" w:hAnsi="Tahoma" w:cs="Tahoma"/>
+                <w:color w:val="000000" w:themeColor="text1"/>
+                <w:sz w:val="20"/>
+                <w:szCs w:val="20"/>
+              </w:rPr>
+              <w:t xml:space="preserve">Sistema </w:t>
+            </w:r>
+            <w:r>
+              <w:rPr>
+                <w:rFonts w:ascii="Tahoma" w:hAnsi="Tahoma" w:cs="Tahoma"/>
+                <w:color w:val="000000" w:themeColor="text1"/>
+                <w:sz w:val="20"/>
+                <w:szCs w:val="20"/>
+              </w:rPr>
+              <w:t>volta para a tela inicial do painel administrativo.</w:t>
+            </w:r>
+          </w:p>
+          <w:p>
+            <w:pPr>
+              <w:numPr>
+                <w:ilvl w:val="0"/>
+                <w:numId w:val="16"/>
+              </w:numPr>
+              <w:spacing w:after="0" w:line="240" w:lineRule="auto"/>
+              <w:jc w:val="both"/>
+              <w:rPr>
+                <w:rFonts w:ascii="Tahoma" w:hAnsi="Tahoma" w:cs="Tahoma"/>
+                <w:color w:val="000000" w:themeColor="text1"/>
+                <w:sz w:val="20"/>
+                <w:szCs w:val="20"/>
+              </w:rPr>
+            </w:pPr>
+            <w:r>
+              <w:rPr>
+                <w:rFonts w:ascii="Tahoma" w:hAnsi="Tahoma" w:cs="Tahoma"/>
+                <w:color w:val="000000" w:themeColor="text1"/>
+                <w:sz w:val="20"/>
+                <w:szCs w:val="20"/>
+              </w:rPr>
+              <w:t>Fim do caso de uso.</w:t>
+            </w:r>
+          </w:p>
+          <w:p>
+            <w:pPr>
+              <w:spacing w:after="0" w:line="240" w:lineRule="auto"/>
+              <w:jc w:val="both"/>
+              <w:rPr>
+                <w:rFonts w:ascii="Tahoma" w:hAnsi="Tahoma" w:cs="Tahoma"/>
+                <w:color w:val="000000" w:themeColor="text1"/>
+                <w:sz w:val="20"/>
+                <w:szCs w:val="20"/>
+              </w:rPr>
+            </w:pPr>
+          </w:p>
+          <w:p>
+            <w:pPr>
+              <w:spacing w:after="0"/>
+              <w:rPr>
+                <w:rFonts w:ascii="Tahoma" w:hAnsi="Tahoma" w:cs="Tahoma"/>
+                <w:b/>
+                <w:color w:val="000000" w:themeColor="text1"/>
+                <w:sz w:val="20"/>
+                <w:szCs w:val="20"/>
+                <w:u w:val="single"/>
+              </w:rPr>
+            </w:pPr>
+            <w:r>
+              <w:rPr>
+                <w:rFonts w:ascii="Tahoma" w:hAnsi="Tahoma" w:cs="Tahoma"/>
+                <w:b/>
+                <w:color w:val="000000" w:themeColor="text1"/>
+                <w:sz w:val="20"/>
+                <w:szCs w:val="20"/>
+                <w:u w:val="single"/>
+              </w:rPr>
+              <w:t>4.</w:t>
+            </w:r>
+            <w:r>
+              <w:rPr>
+                <w:rFonts w:ascii="Tahoma" w:hAnsi="Tahoma" w:cs="Tahoma"/>
+                <w:b/>
+                <w:color w:val="000000" w:themeColor="text1"/>
+                <w:sz w:val="20"/>
+                <w:szCs w:val="20"/>
+                <w:u w:val="single"/>
+              </w:rPr>
+              <w:t xml:space="preserve">1. </w:t>
+            </w:r>
+            <w:r>
+              <w:rPr>
+                <w:rFonts w:ascii="Tahoma" w:hAnsi="Tahoma" w:cs="Tahoma"/>
+                <w:b/>
+                <w:color w:val="000000" w:themeColor="text1"/>
+                <w:sz w:val="20"/>
+                <w:szCs w:val="20"/>
+                <w:u w:val="single"/>
+              </w:rPr>
+              <w:t>Ator informa o campo CEP e clica no botão buscar</w:t>
+            </w:r>
+          </w:p>
+          <w:p>
+            <w:pPr>
+              <w:numPr>
+                <w:ilvl w:val="0"/>
+                <w:numId w:val="21"/>
+              </w:numPr>
+              <w:spacing w:after="0" w:line="240" w:lineRule="auto"/>
+              <w:jc w:val="both"/>
+              <w:rPr>
+                <w:rFonts w:ascii="Tahoma" w:hAnsi="Tahoma" w:cs="Tahoma"/>
+                <w:color w:val="000000" w:themeColor="text1"/>
+                <w:sz w:val="20"/>
+                <w:szCs w:val="20"/>
+              </w:rPr>
+            </w:pPr>
+            <w:r>
+              <w:rPr>
+                <w:rFonts w:ascii="Tahoma" w:hAnsi="Tahoma" w:cs="Tahoma"/>
+                <w:color w:val="000000" w:themeColor="text1"/>
+                <w:sz w:val="20"/>
+                <w:szCs w:val="20"/>
+              </w:rPr>
+              <w:t xml:space="preserve">Sistema </w:t>
+            </w:r>
+            <w:r>
+              <w:rPr>
+                <w:rFonts w:ascii="Tahoma" w:hAnsi="Tahoma" w:cs="Tahoma"/>
+                <w:color w:val="000000" w:themeColor="text1"/>
+                <w:sz w:val="20"/>
+                <w:szCs w:val="20"/>
+              </w:rPr>
+              <w:t>pesquisa o endereço com base no CEP informado.</w:t>
+            </w:r>
+          </w:p>
+          <w:p>
+            <w:pPr>
+              <w:numPr>
+                <w:ilvl w:val="0"/>
+                <w:numId w:val="21"/>
+              </w:numPr>
+              <w:spacing w:after="0" w:line="240" w:lineRule="auto"/>
+              <w:jc w:val="both"/>
+              <w:rPr>
+                <w:rFonts w:ascii="Tahoma" w:hAnsi="Tahoma" w:cs="Tahoma"/>
+                <w:color w:val="000000" w:themeColor="text1"/>
+                <w:sz w:val="20"/>
+                <w:szCs w:val="20"/>
+              </w:rPr>
+            </w:pPr>
+            <w:r>
+              <w:rPr>
+                <w:rFonts w:ascii="Tahoma" w:hAnsi="Tahoma" w:cs="Tahoma"/>
+                <w:color w:val="000000" w:themeColor="text1"/>
+                <w:sz w:val="20"/>
+                <w:szCs w:val="20"/>
+              </w:rPr>
+              <w:t>Sistema preenche os campos de endereço de acordo com a busca realizada.</w:t>
+            </w:r>
+          </w:p>
+          <w:p>
+            <w:pPr>
+              <w:numPr>
+                <w:ilvl w:val="0"/>
+                <w:numId w:val="21"/>
+              </w:numPr>
+              <w:spacing w:after="0" w:line="240" w:lineRule="auto"/>
+              <w:jc w:val="both"/>
+              <w:rPr>
+                <w:rFonts w:ascii="Tahoma" w:hAnsi="Tahoma" w:cs="Tahoma"/>
+                <w:color w:val="000000" w:themeColor="text1"/>
+                <w:sz w:val="20"/>
+                <w:szCs w:val="20"/>
+              </w:rPr>
+            </w:pPr>
+            <w:r>
+              <w:rPr>
+                <w:rFonts w:ascii="Tahoma" w:hAnsi="Tahoma" w:cs="Tahoma"/>
+                <w:color w:val="000000" w:themeColor="text1"/>
+                <w:sz w:val="20"/>
+                <w:szCs w:val="20"/>
+              </w:rPr>
+              <w:t xml:space="preserve">Sistema prossegue para o passo </w:t>
+            </w:r>
+            <w:proofErr w:type="gramStart"/>
+            <w:r>
+              <w:rPr>
+                <w:rFonts w:ascii="Tahoma" w:hAnsi="Tahoma" w:cs="Tahoma"/>
+                <w:color w:val="000000" w:themeColor="text1"/>
+                <w:sz w:val="20"/>
+                <w:szCs w:val="20"/>
+              </w:rPr>
+              <w:t>5</w:t>
+            </w:r>
+            <w:proofErr w:type="gramEnd"/>
+            <w:r>
+              <w:rPr>
+                <w:rFonts w:ascii="Tahoma" w:hAnsi="Tahoma" w:cs="Tahoma"/>
+                <w:color w:val="000000" w:themeColor="text1"/>
+                <w:sz w:val="20"/>
+                <w:szCs w:val="20"/>
+              </w:rPr>
+              <w:t xml:space="preserve"> do cenário principal.</w:t>
+            </w:r>
+          </w:p>
+          <w:p>
+            <w:pPr>
+              <w:spacing w:after="0" w:line="240" w:lineRule="auto"/>
+              <w:jc w:val="both"/>
+              <w:rPr>
+                <w:rFonts w:ascii="Tahoma" w:hAnsi="Tahoma" w:cs="Tahoma"/>
+                <w:color w:val="000000" w:themeColor="text1"/>
+                <w:sz w:val="20"/>
+                <w:szCs w:val="20"/>
+              </w:rPr>
+            </w:pPr>
+          </w:p>
+          <w:p>
+            <w:pPr>
+              <w:spacing w:after="0"/>
+              <w:rPr>
+                <w:rFonts w:ascii="Tahoma" w:hAnsi="Tahoma" w:cs="Tahoma"/>
+                <w:b/>
+                <w:color w:val="000000" w:themeColor="text1"/>
+                <w:sz w:val="20"/>
+                <w:szCs w:val="20"/>
+                <w:u w:val="single"/>
+              </w:rPr>
+            </w:pPr>
+            <w:r>
+              <w:rPr>
+                <w:rFonts w:ascii="Tahoma" w:hAnsi="Tahoma" w:cs="Tahoma"/>
+                <w:b/>
+                <w:color w:val="000000" w:themeColor="text1"/>
+                <w:sz w:val="20"/>
+                <w:szCs w:val="20"/>
+                <w:u w:val="single"/>
+              </w:rPr>
               <w:t>6</w:t>
             </w:r>
             <w:r>
@@ -1312,7 +1580,7 @@
             <w:pPr>
               <w:numPr>
                 <w:ilvl w:val="0"/>
-                <w:numId w:val="16"/>
+                <w:numId w:val="21"/>
               </w:numPr>
               <w:spacing w:after="0" w:line="240" w:lineRule="auto"/>
               <w:jc w:val="both"/>
@@ -1355,7 +1623,7 @@
             <w:pPr>
               <w:numPr>
                 <w:ilvl w:val="0"/>
-                <w:numId w:val="16"/>
+                <w:numId w:val="21"/>
               </w:numPr>
               <w:spacing w:after="0" w:line="240" w:lineRule="auto"/>
               <w:jc w:val="both"/>
@@ -1770,7 +2038,7 @@
       </w:tr>
       <w:tr>
         <w:trPr>
-          <w:trHeight w:val="2565"/>
+          <w:trHeight w:val="3415"/>
         </w:trPr>
         <w:tc>
           <w:tcPr>
@@ -1947,7 +2215,6 @@
               <w:jc w:val="both"/>
               <w:rPr>
                 <w:rFonts w:ascii="Tahoma" w:hAnsi="Tahoma" w:cs="Tahoma"/>
-                <w:b/>
                 <w:color w:val="000000" w:themeColor="text1"/>
                 <w:sz w:val="20"/>
                 <w:szCs w:val="20"/>
@@ -1999,6 +2266,104 @@
               </w:rPr>
               <w:t>.</w:t>
             </w:r>
+            <w:r>
+              <w:rPr>
+                <w:rFonts w:ascii="Tahoma" w:hAnsi="Tahoma" w:cs="Tahoma"/>
+                <w:color w:val="000000" w:themeColor="text1"/>
+                <w:sz w:val="20"/>
+                <w:szCs w:val="20"/>
+              </w:rPr>
+              <w:t xml:space="preserve"> O ator também deve ser a opção de informar manualmente todos os dados de endereço solicitado, caso não queira utilizar a funcionalidade de preenchimento automático com base no CEP.</w:t>
+            </w:r>
+          </w:p>
+          <w:p>
+            <w:pPr>
+              <w:pStyle w:val="Cabealho"/>
+              <w:tabs>
+                <w:tab w:val="clear" w:pos="4252"/>
+                <w:tab w:val="clear" w:pos="8504"/>
+                <w:tab w:val="left" w:pos="395"/>
+              </w:tabs>
+              <w:jc w:val="both"/>
+              <w:rPr>
+                <w:rFonts w:ascii="Tahoma" w:hAnsi="Tahoma" w:cs="Tahoma"/>
+                <w:color w:val="000000" w:themeColor="text1"/>
+                <w:sz w:val="20"/>
+                <w:szCs w:val="20"/>
+              </w:rPr>
+            </w:pPr>
+          </w:p>
+          <w:p>
+            <w:pPr>
+              <w:pStyle w:val="Cabealho"/>
+              <w:tabs>
+                <w:tab w:val="clear" w:pos="4252"/>
+                <w:tab w:val="clear" w:pos="8504"/>
+                <w:tab w:val="left" w:pos="395"/>
+              </w:tabs>
+              <w:jc w:val="both"/>
+              <w:rPr>
+                <w:rFonts w:ascii="Tahoma" w:hAnsi="Tahoma" w:cs="Tahoma"/>
+                <w:color w:val="000000" w:themeColor="text1"/>
+                <w:sz w:val="20"/>
+                <w:szCs w:val="20"/>
+              </w:rPr>
+            </w:pPr>
+            <w:r>
+              <w:rPr>
+                <w:rFonts w:ascii="Tahoma" w:hAnsi="Tahoma" w:cs="Tahoma"/>
+                <w:b/>
+                <w:color w:val="000000" w:themeColor="text1"/>
+                <w:sz w:val="20"/>
+                <w:szCs w:val="20"/>
+              </w:rPr>
+              <w:t xml:space="preserve">Regra do tipo de pessoa: </w:t>
+            </w:r>
+            <w:r>
+              <w:rPr>
+                <w:rFonts w:ascii="Tahoma" w:hAnsi="Tahoma" w:cs="Tahoma"/>
+                <w:color w:val="000000" w:themeColor="text1"/>
+                <w:sz w:val="20"/>
+                <w:szCs w:val="20"/>
+              </w:rPr>
+              <w:t>A validação do campo CPF/CNPJ será realizada de acordo com o tipo de pessoa selecionado.</w:t>
+            </w:r>
+            <w:r>
+              <w:rPr>
+                <w:rFonts w:ascii="Tahoma" w:hAnsi="Tahoma" w:cs="Tahoma"/>
+                <w:color w:val="000000" w:themeColor="text1"/>
+                <w:sz w:val="20"/>
+                <w:szCs w:val="20"/>
+              </w:rPr>
+              <w:t xml:space="preserve"> Caso seja pessoa física, o campo deverá conter um CPF, caso contrário, um CNPJ d</w:t>
+            </w:r>
+            <w:r>
+              <w:rPr>
+                <w:rFonts w:ascii="Tahoma" w:hAnsi="Tahoma" w:cs="Tahoma"/>
+                <w:color w:val="000000" w:themeColor="text1"/>
+                <w:sz w:val="20"/>
+                <w:szCs w:val="20"/>
+              </w:rPr>
+              <w:t>eve ser informado.</w:t>
+            </w:r>
+          </w:p>
+          <w:p>
+            <w:pPr>
+              <w:pStyle w:val="Cabealho"/>
+              <w:tabs>
+                <w:tab w:val="clear" w:pos="4252"/>
+                <w:tab w:val="clear" w:pos="8504"/>
+                <w:tab w:val="left" w:pos="395"/>
+              </w:tabs>
+              <w:jc w:val="both"/>
+              <w:rPr>
+                <w:rFonts w:ascii="Tahoma" w:hAnsi="Tahoma" w:cs="Tahoma"/>
+                <w:b/>
+                <w:color w:val="000000" w:themeColor="text1"/>
+                <w:sz w:val="20"/>
+                <w:szCs w:val="20"/>
+              </w:rPr>
+            </w:pPr>
           </w:p>
         </w:tc>
       </w:tr>
@@ -2193,10 +2558,10 @@
                 <w:lang w:eastAsia="pt-BR"/>
               </w:rPr>
               <w:drawing>
-                <wp:inline distT="0" distB="0" distL="0" distR="0" wp14:anchorId="7CF5AE80" wp14:editId="7834551D">
-                  <wp:extent cx="5762625" cy="4886325"/>
+                <wp:inline distT="0" distB="0" distL="0" distR="0">
+                  <wp:extent cx="5762625" cy="5991225"/>
                   <wp:effectExtent l="0" t="0" r="0" b="0"/>
-                  <wp:docPr id="3" name="Imagem 3" descr="C:\Users\Otávio\Documents\Documentos extras TCC\Caso de Uso 25\prototipo_25.png"/>
+                  <wp:docPr id="1" name="Imagem 1" descr="C:\Users\Felipe\Documents\Documentos-TCC-Projeto\Arquivos\4.3 Casos de Uso\Caso de Uso 25\prototipo_25.png"/>
                   <wp:cNvGraphicFramePr>
                     <a:graphicFrameLocks xmlns:a="http://schemas.openxmlformats.org/drawingml/2006/main" noChangeAspect="1"/>
                   </wp:cNvGraphicFramePr>
@@ -2204,7 +2569,7 @@
                     <a:graphicData uri="http://schemas.openxmlformats.org/drawingml/2006/picture">
                       <pic:pic xmlns:pic="http://schemas.openxmlformats.org/drawingml/2006/picture">
                         <pic:nvPicPr>
-                          <pic:cNvPr id="0" name="Picture 2" descr="C:\Users\Otávio\Documents\Documentos extras TCC\Caso de Uso 25\prototipo_25.png"/>
+                          <pic:cNvPr id="0" name="Picture 1" descr="C:\Users\Felipe\Documents\Documentos-TCC-Projeto\Arquivos\4.3 Casos de Uso\Caso de Uso 25\prototipo_25.png"/>
                           <pic:cNvPicPr>
                             <a:picLocks noChangeAspect="1" noChangeArrowheads="1"/>
                           </pic:cNvPicPr>
@@ -2225,7 +2590,7 @@
                         <pic:spPr bwMode="auto">
                           <a:xfrm>
                             <a:off x="0" y="0"/>
-                            <a:ext cx="5762625" cy="4886325"/>
+                            <a:ext cx="5762625" cy="5991225"/>
                           </a:xfrm>
                           <a:prstGeom prst="rect">
                             <a:avLst/>
@@ -2241,6 +2606,8 @@
                 </wp:inline>
               </w:drawing>
             </w:r>
+            <w:bookmarkStart w:id="0" w:name="_GoBack"/>
+            <w:bookmarkEnd w:id="0"/>
           </w:p>
           <w:p>
             <w:pPr>
@@ -2409,23 +2776,44 @@
                 <w:rFonts w:ascii="Arial" w:hAnsi="Arial" w:cs="Arial"/>
                 <w:b/>
                 <w:bCs/>
-                <w:color w:val="808080" w:themeColor="background1" w:themeShade="80"/>
-              </w:rPr>
-            </w:pPr>
-            <w:r>
-              <w:rPr>
-                <w:rFonts w:ascii="Arial" w:hAnsi="Arial" w:cs="Arial"/>
-                <w:b/>
-                <w:bCs/>
                 <w:noProof/>
                 <w:color w:val="808080" w:themeColor="background1" w:themeShade="80"/>
                 <w:lang w:eastAsia="pt-BR"/>
               </w:rPr>
+            </w:pPr>
+          </w:p>
+          <w:p>
+            <w:pPr>
+              <w:pStyle w:val="Cabealho"/>
+              <w:tabs>
+                <w:tab w:val="clear" w:pos="4252"/>
+                <w:tab w:val="clear" w:pos="8504"/>
+                <w:tab w:val="left" w:pos="395"/>
+              </w:tabs>
+              <w:jc w:val="both"/>
+              <w:rPr>
+                <w:rFonts w:ascii="Arial" w:hAnsi="Arial" w:cs="Arial"/>
+                <w:b/>
+                <w:bCs/>
+                <w:noProof/>
+                <w:color w:val="808080" w:themeColor="background1" w:themeShade="80"/>
+                <w:lang w:eastAsia="pt-BR"/>
+              </w:rPr>
+            </w:pPr>
+            <w:r>
+              <w:rPr>
+                <w:rFonts w:ascii="Arial" w:hAnsi="Arial" w:cs="Arial"/>
+                <w:b/>
+                <w:bCs/>
+                <w:noProof/>
+                <w:color w:val="808080" w:themeColor="background1" w:themeShade="80"/>
+                <w:lang w:eastAsia="pt-BR"/>
+              </w:rPr>
               <w:drawing>
-                <wp:inline distT="0" distB="0" distL="0" distR="0" wp14:anchorId="6757DAAB" wp14:editId="306CBC85">
-                  <wp:extent cx="5762625" cy="5534025"/>
+                <wp:inline distT="0" distB="0" distL="0" distR="0">
+                  <wp:extent cx="5762625" cy="5953125"/>
                   <wp:effectExtent l="0" t="0" r="0" b="0"/>
-                  <wp:docPr id="1" name="Imagem 1" descr="C:\Users\Otávio\Documents\Documentos extras TCC\Caso de Uso 25\prototipo_25.png"/>
+                  <wp:docPr id="2" name="Imagem 2" descr="C:\Users\Felipe\Documents\Documentos-TCC-Projeto\Arquivos\4.3 Casos de Uso\Caso de Uso 25\diagrama_25.png"/>
                   <wp:cNvGraphicFramePr>
                     <a:graphicFrameLocks xmlns:a="http://schemas.openxmlformats.org/drawingml/2006/main" noChangeAspect="1"/>
                   </wp:cNvGraphicFramePr>
@@ -2433,7 +2821,7 @@
                     <a:graphicData uri="http://schemas.openxmlformats.org/drawingml/2006/picture">
                       <pic:pic xmlns:pic="http://schemas.openxmlformats.org/drawingml/2006/picture">
                         <pic:nvPicPr>
-                          <pic:cNvPr id="0" name="Picture 1" descr="C:\Users\Otávio\Documents\Documentos extras TCC\Caso de Uso 25\prototipo_25.png"/>
+                          <pic:cNvPr id="0" name="Picture 1" descr="C:\Users\Felipe\Documents\Documentos-TCC-Projeto\Arquivos\4.3 Casos de Uso\Caso de Uso 25\diagrama_25.png"/>
                           <pic:cNvPicPr>
                             <a:picLocks noChangeAspect="1" noChangeArrowheads="1"/>
                           </pic:cNvPicPr>
@@ -2454,7 +2842,7 @@
                         <pic:spPr bwMode="auto">
                           <a:xfrm>
                             <a:off x="0" y="0"/>
-                            <a:ext cx="5762625" cy="5534025"/>
+                            <a:ext cx="5762625" cy="5953125"/>
                           </a:xfrm>
                           <a:prstGeom prst="rect">
                             <a:avLst/>
@@ -2470,6 +2858,23 @@
                 </wp:inline>
               </w:drawing>
             </w:r>
+          </w:p>
+          <w:p>
+            <w:pPr>
+              <w:pStyle w:val="Cabealho"/>
+              <w:tabs>
+                <w:tab w:val="clear" w:pos="4252"/>
+                <w:tab w:val="clear" w:pos="8504"/>
+                <w:tab w:val="left" w:pos="395"/>
+              </w:tabs>
+              <w:jc w:val="both"/>
+              <w:rPr>
+                <w:rFonts w:ascii="Arial" w:hAnsi="Arial" w:cs="Arial"/>
+                <w:b/>
+                <w:bCs/>
+                <w:color w:val="808080" w:themeColor="background1" w:themeShade="80"/>
+              </w:rPr>
+            </w:pPr>
           </w:p>
         </w:tc>
       </w:tr>
@@ -4125,6 +4530,122 @@
     </w:lvl>
   </w:abstractNum>
   <w:abstractNum w:abstractNumId="12">
+    <w:nsid w:val="4AB12CF6"/>
+    <w:multiLevelType w:val="hybridMultilevel"/>
+    <w:tmpl w:val="3918AEEC"/>
+    <w:lvl w:ilvl="0" w:tplc="A664E4B0">
+      <w:start w:val="1"/>
+      <w:numFmt w:val="decimal"/>
+      <w:lvlText w:val="%1."/>
+      <w:lvlJc w:val="left"/>
+      <w:pPr>
+        <w:tabs>
+          <w:tab w:val="num" w:pos="1068"/>
+        </w:tabs>
+        <w:ind w:left="1068" w:hanging="360"/>
+      </w:pPr>
+      <w:rPr>
+        <w:rFonts w:hint="default"/>
+      </w:rPr>
+    </w:lvl>
+    <w:lvl w:ilvl="1" w:tplc="04160019" w:tentative="1">
+      <w:start w:val="1"/>
+      <w:numFmt w:val="lowerLetter"/>
+      <w:lvlText w:val="%2."/>
+      <w:lvlJc w:val="left"/>
+      <w:pPr>
+        <w:tabs>
+          <w:tab w:val="num" w:pos="2148"/>
+        </w:tabs>
+        <w:ind w:left="2148" w:hanging="360"/>
+      </w:pPr>
+    </w:lvl>
+    <w:lvl w:ilvl="2" w:tplc="0416001B" w:tentative="1">
+      <w:start w:val="1"/>
+      <w:numFmt w:val="lowerRoman"/>
+      <w:lvlText w:val="%3."/>
+      <w:lvlJc w:val="right"/>
+      <w:pPr>
+        <w:tabs>
+          <w:tab w:val="num" w:pos="2868"/>
+        </w:tabs>
+        <w:ind w:left="2868" w:hanging="180"/>
+      </w:pPr>
+    </w:lvl>
+    <w:lvl w:ilvl="3" w:tplc="0416000F" w:tentative="1">
+      <w:start w:val="1"/>
+      <w:numFmt w:val="decimal"/>
+      <w:lvlText w:val="%4."/>
+      <w:lvlJc w:val="left"/>
+      <w:pPr>
+        <w:tabs>
+          <w:tab w:val="num" w:pos="3588"/>
+        </w:tabs>
+        <w:ind w:left="3588" w:hanging="360"/>
+      </w:pPr>
+    </w:lvl>
+    <w:lvl w:ilvl="4" w:tplc="04160019" w:tentative="1">
+      <w:start w:val="1"/>
+      <w:numFmt w:val="lowerLetter"/>
+      <w:lvlText w:val="%5."/>
+      <w:lvlJc w:val="left"/>
+      <w:pPr>
+        <w:tabs>
+          <w:tab w:val="num" w:pos="4308"/>
+        </w:tabs>
+        <w:ind w:left="4308" w:hanging="360"/>
+      </w:pPr>
+    </w:lvl>
+    <w:lvl w:ilvl="5" w:tplc="0416001B" w:tentative="1">
+      <w:start w:val="1"/>
+      <w:numFmt w:val="lowerRoman"/>
+      <w:lvlText w:val="%6."/>
+      <w:lvlJc w:val="right"/>
+      <w:pPr>
+        <w:tabs>
+          <w:tab w:val="num" w:pos="5028"/>
+        </w:tabs>
+        <w:ind w:left="5028" w:hanging="180"/>
+      </w:pPr>
+    </w:lvl>
+    <w:lvl w:ilvl="6" w:tplc="0416000F" w:tentative="1">
+      <w:start w:val="1"/>
+      <w:numFmt w:val="decimal"/>
+      <w:lvlText w:val="%7."/>
+      <w:lvlJc w:val="left"/>
+      <w:pPr>
+        <w:tabs>
+          <w:tab w:val="num" w:pos="5748"/>
+        </w:tabs>
+        <w:ind w:left="5748" w:hanging="360"/>
+      </w:pPr>
+    </w:lvl>
+    <w:lvl w:ilvl="7" w:tplc="04160019" w:tentative="1">
+      <w:start w:val="1"/>
+      <w:numFmt w:val="lowerLetter"/>
+      <w:lvlText w:val="%8."/>
+      <w:lvlJc w:val="left"/>
+      <w:pPr>
+        <w:tabs>
+          <w:tab w:val="num" w:pos="6468"/>
+        </w:tabs>
+        <w:ind w:left="6468" w:hanging="360"/>
+      </w:pPr>
+    </w:lvl>
+    <w:lvl w:ilvl="8" w:tplc="0416001B" w:tentative="1">
+      <w:start w:val="1"/>
+      <w:numFmt w:val="lowerRoman"/>
+      <w:lvlText w:val="%9."/>
+      <w:lvlJc w:val="right"/>
+      <w:pPr>
+        <w:tabs>
+          <w:tab w:val="num" w:pos="7188"/>
+        </w:tabs>
+        <w:ind w:left="7188" w:hanging="180"/>
+      </w:pPr>
+    </w:lvl>
+  </w:abstractNum>
+  <w:abstractNum w:abstractNumId="13">
     <w:nsid w:val="593A6171"/>
     <w:multiLevelType w:val="hybridMultilevel"/>
     <w:tmpl w:val="0706E332"/>
@@ -4237,7 +4758,7 @@
       </w:rPr>
     </w:lvl>
   </w:abstractNum>
-  <w:abstractNum w:abstractNumId="13">
+  <w:abstractNum w:abstractNumId="14">
     <w:nsid w:val="5B10346E"/>
     <w:multiLevelType w:val="hybridMultilevel"/>
     <w:tmpl w:val="3918AEEC"/>
@@ -4353,7 +4874,7 @@
       </w:pPr>
     </w:lvl>
   </w:abstractNum>
-  <w:abstractNum w:abstractNumId="14">
+  <w:abstractNum w:abstractNumId="15">
     <w:nsid w:val="5ED72295"/>
     <w:multiLevelType w:val="hybridMultilevel"/>
     <w:tmpl w:val="5C28D4EA"/>
@@ -4466,7 +4987,7 @@
       </w:pPr>
     </w:lvl>
   </w:abstractNum>
-  <w:abstractNum w:abstractNumId="15">
+  <w:abstractNum w:abstractNumId="16">
     <w:nsid w:val="61442CD6"/>
     <w:multiLevelType w:val="hybridMultilevel"/>
     <w:tmpl w:val="988CBF16"/>
@@ -4579,7 +5100,7 @@
       </w:pPr>
     </w:lvl>
   </w:abstractNum>
-  <w:abstractNum w:abstractNumId="16">
+  <w:abstractNum w:abstractNumId="17">
     <w:nsid w:val="679B7D64"/>
     <w:multiLevelType w:val="hybridMultilevel"/>
     <w:tmpl w:val="C1E89636"/>
@@ -4692,7 +5213,7 @@
       </w:pPr>
     </w:lvl>
   </w:abstractNum>
-  <w:abstractNum w:abstractNumId="17">
+  <w:abstractNum w:abstractNumId="18">
     <w:nsid w:val="69552F4A"/>
     <w:multiLevelType w:val="hybridMultilevel"/>
     <w:tmpl w:val="3918AEEC"/>
@@ -4808,7 +5329,7 @@
       </w:pPr>
     </w:lvl>
   </w:abstractNum>
-  <w:abstractNum w:abstractNumId="18">
+  <w:abstractNum w:abstractNumId="19">
     <w:nsid w:val="75BD2C86"/>
     <w:multiLevelType w:val="hybridMultilevel"/>
     <w:tmpl w:val="DBE6A54C"/>
@@ -4921,7 +5442,7 @@
       </w:pPr>
     </w:lvl>
   </w:abstractNum>
-  <w:abstractNum w:abstractNumId="19">
+  <w:abstractNum w:abstractNumId="20">
     <w:nsid w:val="7E7D42F0"/>
     <w:multiLevelType w:val="hybridMultilevel"/>
     <w:tmpl w:val="3918AEEC"/>
@@ -5047,16 +5568,16 @@
     <w:abstractNumId w:val="3"/>
   </w:num>
   <w:num w:numId="4">
-    <w:abstractNumId w:val="14"/>
+    <w:abstractNumId w:val="15"/>
   </w:num>
   <w:num w:numId="5">
-    <w:abstractNumId w:val="15"/>
+    <w:abstractNumId w:val="16"/>
   </w:num>
   <w:num w:numId="6">
     <w:abstractNumId w:val="11"/>
   </w:num>
   <w:num w:numId="7">
-    <w:abstractNumId w:val="16"/>
+    <w:abstractNumId w:val="17"/>
   </w:num>
   <w:num w:numId="8">
     <w:abstractNumId w:val="6"/>
@@ -5071,19 +5592,19 @@
     <w:abstractNumId w:val="8"/>
   </w:num>
   <w:num w:numId="12">
-    <w:abstractNumId w:val="18"/>
+    <w:abstractNumId w:val="19"/>
   </w:num>
   <w:num w:numId="13">
     <w:abstractNumId w:val="4"/>
   </w:num>
   <w:num w:numId="14">
-    <w:abstractNumId w:val="12"/>
+    <w:abstractNumId w:val="13"/>
   </w:num>
   <w:num w:numId="15">
     <w:abstractNumId w:val="1"/>
   </w:num>
   <w:num w:numId="16">
-    <w:abstractNumId w:val="13"/>
+    <w:abstractNumId w:val="14"/>
   </w:num>
   <w:num w:numId="17">
     <w:abstractNumId w:val="5"/>
@@ -5092,10 +5613,13 @@
     <w:abstractNumId w:val="10"/>
   </w:num>
   <w:num w:numId="19">
-    <w:abstractNumId w:val="17"/>
+    <w:abstractNumId w:val="18"/>
   </w:num>
   <w:num w:numId="20">
-    <w:abstractNumId w:val="19"/>
+    <w:abstractNumId w:val="20"/>
+  </w:num>
+  <w:num w:numId="21">
+    <w:abstractNumId w:val="12"/>
   </w:num>
 </w:numbering>
 </file>

</xml_diff>

<commit_message>
Ajustes solicitados pelo Portella em 27/04/2015
</commit_message>
<xml_diff>
--- a/4.3 Caso de Uso - UC-25 Cadastrar cliente.docx
+++ b/4.3 Caso de Uso - UC-25 Cadastrar cliente.docx
@@ -1719,7 +1719,20 @@
                 <w:szCs w:val="20"/>
                 <w:u w:val="single"/>
               </w:rPr>
-              <w:t>Erro no processamento</w:t>
+              <w:t>Erro ao acessar</w:t>
+            </w:r>
+            <w:bookmarkStart w:id="0" w:name="_GoBack"/>
+            <w:bookmarkEnd w:id="0"/>
+            <w:r>
+              <w:rPr>
+                <w:rFonts w:ascii="Tahoma" w:hAnsi="Tahoma" w:cs="Tahoma"/>
+                <w:b/>
+                <w:color w:val="000000" w:themeColor="text1"/>
+                <w:sz w:val="20"/>
+                <w:szCs w:val="20"/>
+                <w:u w:val="single"/>
+              </w:rPr>
+              <w:t xml:space="preserve"> o banco de dados</w:t>
             </w:r>
           </w:p>
           <w:p>
@@ -2559,9 +2572,9 @@
               </w:rPr>
               <w:drawing>
                 <wp:inline distT="0" distB="0" distL="0" distR="0">
-                  <wp:extent cx="5762625" cy="5991225"/>
+                  <wp:extent cx="5762625" cy="5133975"/>
                   <wp:effectExtent l="0" t="0" r="0" b="0"/>
-                  <wp:docPr id="1" name="Imagem 1" descr="C:\Users\Felipe\Documents\Documentos-TCC-Projeto\Arquivos\4.3 Casos de Uso\Caso de Uso 25\prototipo_25.png"/>
+                  <wp:docPr id="3" name="Imagem 3" descr="C:\Users\Otávio\Documents\Documentos-TCC-Projeto\Arquivos\4.3 Casos de Uso\Caso de Uso 25\prototipo_25.png"/>
                   <wp:cNvGraphicFramePr>
                     <a:graphicFrameLocks xmlns:a="http://schemas.openxmlformats.org/drawingml/2006/main" noChangeAspect="1"/>
                   </wp:cNvGraphicFramePr>
@@ -2569,7 +2582,7 @@
                     <a:graphicData uri="http://schemas.openxmlformats.org/drawingml/2006/picture">
                       <pic:pic xmlns:pic="http://schemas.openxmlformats.org/drawingml/2006/picture">
                         <pic:nvPicPr>
-                          <pic:cNvPr id="0" name="Picture 1" descr="C:\Users\Felipe\Documents\Documentos-TCC-Projeto\Arquivos\4.3 Casos de Uso\Caso de Uso 25\prototipo_25.png"/>
+                          <pic:cNvPr id="0" name="Picture 1" descr="C:\Users\Otávio\Documents\Documentos-TCC-Projeto\Arquivos\4.3 Casos de Uso\Caso de Uso 25\prototipo_25.png"/>
                           <pic:cNvPicPr>
                             <a:picLocks noChangeAspect="1" noChangeArrowheads="1"/>
                           </pic:cNvPicPr>
@@ -2590,7 +2603,7 @@
                         <pic:spPr bwMode="auto">
                           <a:xfrm>
                             <a:off x="0" y="0"/>
-                            <a:ext cx="5762625" cy="5991225"/>
+                            <a:ext cx="5762625" cy="5133975"/>
                           </a:xfrm>
                           <a:prstGeom prst="rect">
                             <a:avLst/>
@@ -2606,8 +2619,6 @@
                 </wp:inline>
               </w:drawing>
             </w:r>
-            <w:bookmarkStart w:id="0" w:name="_GoBack"/>
-            <w:bookmarkEnd w:id="0"/>
           </w:p>
           <w:p>
             <w:pPr>

</xml_diff>

<commit_message>
Ajuste nos documentos conforme teste
</commit_message>
<xml_diff>
--- a/4.3 Caso de Uso - UC-25 Cadastrar cliente.docx
+++ b/4.3 Caso de Uso - UC-25 Cadastrar cliente.docx
@@ -2237,63 +2237,7 @@
                 <w:sz w:val="20"/>
                 <w:szCs w:val="20"/>
               </w:rPr>
-              <w:t>: Após o preenchimento do campo CEP, o sistema deve preencher automaticamente os demais campos de endereço do clie</w:t>
-            </w:r>
-            <w:r>
-              <w:rPr>
-                <w:rFonts w:ascii="Tahoma" w:hAnsi="Tahoma" w:cs="Tahoma"/>
-                <w:color w:val="000000" w:themeColor="text1"/>
-                <w:sz w:val="20"/>
-                <w:szCs w:val="20"/>
-              </w:rPr>
-              <w:t>nte (Bairro, Cidade, Logradouro e</w:t>
-            </w:r>
-            <w:r>
-              <w:rPr>
-                <w:rFonts w:ascii="Tahoma" w:hAnsi="Tahoma" w:cs="Tahoma"/>
-                <w:color w:val="000000" w:themeColor="text1"/>
-                <w:sz w:val="20"/>
-                <w:szCs w:val="20"/>
-              </w:rPr>
-              <w:t xml:space="preserve"> Estado)</w:t>
-            </w:r>
-            <w:r>
-              <w:rPr>
-                <w:rFonts w:ascii="Tahoma" w:hAnsi="Tahoma" w:cs="Tahoma"/>
-                <w:color w:val="000000" w:themeColor="text1"/>
-                <w:sz w:val="20"/>
-                <w:szCs w:val="20"/>
-              </w:rPr>
-              <w:t>.</w:t>
-            </w:r>
-            <w:r>
-              <w:rPr>
-                <w:rFonts w:ascii="Tahoma" w:hAnsi="Tahoma" w:cs="Tahoma"/>
-                <w:color w:val="000000" w:themeColor="text1"/>
-                <w:sz w:val="20"/>
-                <w:szCs w:val="20"/>
-              </w:rPr>
-              <w:t xml:space="preserve"> O ator também deve </w:t>
-            </w:r>
-            <w:r>
-              <w:rPr>
-                <w:rFonts w:ascii="Tahoma" w:hAnsi="Tahoma" w:cs="Tahoma"/>
-                <w:color w:val="000000" w:themeColor="text1"/>
-                <w:sz w:val="20"/>
-                <w:szCs w:val="20"/>
-              </w:rPr>
-              <w:t>ter</w:t>
-            </w:r>
-            <w:bookmarkStart w:id="0" w:name="_GoBack"/>
-            <w:bookmarkEnd w:id="0"/>
-            <w:r>
-              <w:rPr>
-                <w:rFonts w:ascii="Tahoma" w:hAnsi="Tahoma" w:cs="Tahoma"/>
-                <w:color w:val="000000" w:themeColor="text1"/>
-                <w:sz w:val="20"/>
-                <w:szCs w:val="20"/>
-              </w:rPr>
-              <w:t xml:space="preserve"> a opção de informar manualmente todos os dados de endereço solicitado, caso não queira utilizar a funcionalidade de preenchimento automático com base no CEP.</w:t>
+              <w:t>: Após o preenchimento do campo CEP, o sistema deve preencher automaticamente os demais campos de endereço do cliente (Bairro, Cidade, Logradouro e Estado). Caso o preenchimento automático encontre algum erro o ator também deve ter a opção de informar manualmente todos os dados de endereço solicitado.</w:t>
             </w:r>
           </w:p>
           <w:p>
@@ -2568,6 +2512,7 @@
                 <w:color w:val="808080" w:themeColor="background1" w:themeShade="80"/>
               </w:rPr>
             </w:pPr>
+            <w:bookmarkStart w:id="0" w:name="_GoBack"/>
             <w:r>
               <w:rPr>
                 <w:rFonts w:ascii="Arial" w:hAnsi="Arial" w:cs="Arial"/>
@@ -2579,9 +2524,9 @@
               </w:rPr>
               <w:drawing>
                 <wp:inline distT="0" distB="0" distL="0" distR="0">
-                  <wp:extent cx="5762625" cy="5133975"/>
+                  <wp:extent cx="5760085" cy="5136515"/>
                   <wp:effectExtent l="0" t="0" r="0" b="0"/>
-                  <wp:docPr id="3" name="Imagem 3" descr="C:\Users\Otávio\Documents\Documentos-TCC-Projeto\Arquivos\4.3 Casos de Uso\Caso de Uso 25\prototipo_25.png"/>
+                  <wp:docPr id="1" name="Imagem 1"/>
                   <wp:cNvGraphicFramePr>
                     <a:graphicFrameLocks xmlns:a="http://schemas.openxmlformats.org/drawingml/2006/main" noChangeAspect="1"/>
                   </wp:cNvGraphicFramePr>
@@ -2589,10 +2534,8 @@
                     <a:graphicData uri="http://schemas.openxmlformats.org/drawingml/2006/picture">
                       <pic:pic xmlns:pic="http://schemas.openxmlformats.org/drawingml/2006/picture">
                         <pic:nvPicPr>
-                          <pic:cNvPr id="0" name="Picture 1" descr="C:\Users\Otávio\Documents\Documentos-TCC-Projeto\Arquivos\4.3 Casos de Uso\Caso de Uso 25\prototipo_25.png"/>
-                          <pic:cNvPicPr>
-                            <a:picLocks noChangeAspect="1" noChangeArrowheads="1"/>
-                          </pic:cNvPicPr>
+                          <pic:cNvPr id="0" name="prototipo_25.png"/>
+                          <pic:cNvPicPr/>
                         </pic:nvPicPr>
                         <pic:blipFill>
                           <a:blip r:embed="rId8">
@@ -2602,23 +2545,18 @@
                               </a:ext>
                             </a:extLst>
                           </a:blip>
-                          <a:srcRect/>
                           <a:stretch>
                             <a:fillRect/>
                           </a:stretch>
                         </pic:blipFill>
-                        <pic:spPr bwMode="auto">
+                        <pic:spPr>
                           <a:xfrm>
                             <a:off x="0" y="0"/>
-                            <a:ext cx="5762625" cy="5133975"/>
+                            <a:ext cx="5760085" cy="5136515"/>
                           </a:xfrm>
                           <a:prstGeom prst="rect">
                             <a:avLst/>
                           </a:prstGeom>
-                          <a:noFill/>
-                          <a:ln>
-                            <a:noFill/>
-                          </a:ln>
                         </pic:spPr>
                       </pic:pic>
                     </a:graphicData>
@@ -2626,6 +2564,7 @@
                 </wp:inline>
               </w:drawing>
             </w:r>
+            <w:bookmarkEnd w:id="0"/>
           </w:p>
           <w:p>
             <w:pPr>

</xml_diff>